<commit_message>
updated UAT docs - formatting +  Bug 2 doc complete
</commit_message>
<xml_diff>
--- a/UAT/Bug1 UAT.docx
+++ b/UAT/Bug1 UAT.docx
@@ -495,8 +495,12 @@
         <w:tc>
           <w:tcPr>
             <w:tcW w:w="738" w:type="dxa"/>
-          </w:tcPr>
-          <w:p>
+            <w:vAlign w:val="center"/>
+          </w:tcPr>
+          <w:p>
+            <w:pPr>
+              <w:jc w:val="center"/>
+            </w:pPr>
             <w:r>
               <w:t>1</w:t>
             </w:r>
@@ -552,8 +556,12 @@
         <w:tc>
           <w:tcPr>
             <w:tcW w:w="738" w:type="dxa"/>
-          </w:tcPr>
-          <w:p>
+            <w:vAlign w:val="center"/>
+          </w:tcPr>
+          <w:p>
+            <w:pPr>
+              <w:jc w:val="center"/>
+            </w:pPr>
             <w:r>
               <w:t>2</w:t>
             </w:r>
@@ -616,8 +624,12 @@
         <w:tc>
           <w:tcPr>
             <w:tcW w:w="738" w:type="dxa"/>
-          </w:tcPr>
-          <w:p>
+            <w:vAlign w:val="center"/>
+          </w:tcPr>
+          <w:p>
+            <w:pPr>
+              <w:jc w:val="center"/>
+            </w:pPr>
             <w:r>
               <w:t>3</w:t>
             </w:r>
@@ -675,8 +687,12 @@
         <w:tc>
           <w:tcPr>
             <w:tcW w:w="738" w:type="dxa"/>
-          </w:tcPr>
-          <w:p>
+            <w:vAlign w:val="center"/>
+          </w:tcPr>
+          <w:p>
+            <w:pPr>
+              <w:jc w:val="center"/>
+            </w:pPr>
             <w:r>
               <w:t>4</w:t>
             </w:r>
@@ -784,10 +800,12 @@
         <w:tc>
           <w:tcPr>
             <w:tcW w:w="738" w:type="dxa"/>
+            <w:vAlign w:val="center"/>
           </w:tcPr>
           <w:p>
             <w:pPr>
               <w:spacing w:after="120"/>
+              <w:jc w:val="center"/>
             </w:pPr>
             <w:r>
               <w:t>5</w:t>
@@ -846,10 +864,12 @@
         <w:tc>
           <w:tcPr>
             <w:tcW w:w="738" w:type="dxa"/>
+            <w:vAlign w:val="center"/>
           </w:tcPr>
           <w:p>
             <w:pPr>
               <w:spacing w:after="120"/>
+              <w:jc w:val="center"/>
             </w:pPr>
             <w:r>
               <w:t>6</w:t>
@@ -914,10 +934,12 @@
         <w:tc>
           <w:tcPr>
             <w:tcW w:w="738" w:type="dxa"/>
+            <w:vAlign w:val="center"/>
           </w:tcPr>
           <w:p>
             <w:pPr>
               <w:spacing w:after="120"/>
+              <w:jc w:val="center"/>
             </w:pPr>
             <w:r>
               <w:t>7</w:t>
@@ -973,10 +995,12 @@
         <w:tc>
           <w:tcPr>
             <w:tcW w:w="738" w:type="dxa"/>
+            <w:vAlign w:val="center"/>
           </w:tcPr>
           <w:p>
             <w:pPr>
               <w:spacing w:after="120"/>
+              <w:jc w:val="center"/>
             </w:pPr>
             <w:r>
               <w:t>8</w:t>
@@ -1032,8 +1056,12 @@
         <w:tc>
           <w:tcPr>
             <w:tcW w:w="738" w:type="dxa"/>
-          </w:tcPr>
-          <w:p>
+            <w:vAlign w:val="center"/>
+          </w:tcPr>
+          <w:p>
+            <w:pPr>
+              <w:jc w:val="center"/>
+            </w:pPr>
             <w:r>
               <w:t>9</w:t>
             </w:r>
@@ -1133,8 +1161,12 @@
         <w:tc>
           <w:tcPr>
             <w:tcW w:w="738" w:type="dxa"/>
-          </w:tcPr>
-          <w:p>
+            <w:vAlign w:val="center"/>
+          </w:tcPr>
+          <w:p>
+            <w:pPr>
+              <w:jc w:val="center"/>
+            </w:pPr>
             <w:r>
               <w:t>10</w:t>
             </w:r>
@@ -1237,13 +1269,14 @@
         <w:tc>
           <w:tcPr>
             <w:tcW w:w="738" w:type="dxa"/>
-          </w:tcPr>
-          <w:p>
+            <w:vAlign w:val="center"/>
+          </w:tcPr>
+          <w:p>
+            <w:pPr>
+              <w:jc w:val="center"/>
+            </w:pPr>
             <w:r>
               <w:lastRenderedPageBreak/>
-              <w:t xml:space="preserve"> </w:t>
-            </w:r>
-            <w:r>
               <w:t>11</w:t>
             </w:r>
           </w:p>
@@ -1297,8 +1330,12 @@
         <w:tc>
           <w:tcPr>
             <w:tcW w:w="738" w:type="dxa"/>
-          </w:tcPr>
-          <w:p>
+            <w:vAlign w:val="center"/>
+          </w:tcPr>
+          <w:p>
+            <w:pPr>
+              <w:jc w:val="center"/>
+            </w:pPr>
             <w:r>
               <w:t>12</w:t>
             </w:r>
@@ -1353,8 +1390,12 @@
         <w:tc>
           <w:tcPr>
             <w:tcW w:w="738" w:type="dxa"/>
-          </w:tcPr>
-          <w:p>
+            <w:vAlign w:val="center"/>
+          </w:tcPr>
+          <w:p>
+            <w:pPr>
+              <w:jc w:val="center"/>
+            </w:pPr>
             <w:r>
               <w:t>13</w:t>
             </w:r>
@@ -1462,8 +1503,12 @@
         <w:tc>
           <w:tcPr>
             <w:tcW w:w="738" w:type="dxa"/>
-          </w:tcPr>
-          <w:p>
+            <w:vAlign w:val="center"/>
+          </w:tcPr>
+          <w:p>
+            <w:pPr>
+              <w:jc w:val="center"/>
+            </w:pPr>
             <w:r>
               <w:t>14</w:t>
             </w:r>
@@ -1518,8 +1563,12 @@
         <w:tc>
           <w:tcPr>
             <w:tcW w:w="738" w:type="dxa"/>
-          </w:tcPr>
-          <w:p>
+            <w:vAlign w:val="center"/>
+          </w:tcPr>
+          <w:p>
+            <w:pPr>
+              <w:jc w:val="center"/>
+            </w:pPr>
             <w:r>
               <w:t>15</w:t>
             </w:r>
@@ -1624,8 +1673,12 @@
         <w:tc>
           <w:tcPr>
             <w:tcW w:w="738" w:type="dxa"/>
-          </w:tcPr>
-          <w:p>
+            <w:vAlign w:val="center"/>
+          </w:tcPr>
+          <w:p>
+            <w:pPr>
+              <w:jc w:val="center"/>
+            </w:pPr>
             <w:r>
               <w:t>16</w:t>
             </w:r>
@@ -1688,8 +1741,12 @@
         <w:tc>
           <w:tcPr>
             <w:tcW w:w="738" w:type="dxa"/>
-          </w:tcPr>
-          <w:p>
+            <w:vAlign w:val="center"/>
+          </w:tcPr>
+          <w:p>
+            <w:pPr>
+              <w:jc w:val="center"/>
+            </w:pPr>
             <w:r>
               <w:t>17</w:t>
             </w:r>
@@ -1744,8 +1801,12 @@
         <w:tc>
           <w:tcPr>
             <w:tcW w:w="738" w:type="dxa"/>
-          </w:tcPr>
-          <w:p>
+            <w:vAlign w:val="center"/>
+          </w:tcPr>
+          <w:p>
+            <w:pPr>
+              <w:jc w:val="center"/>
+            </w:pPr>
             <w:r>
               <w:t>18</w:t>
             </w:r>
@@ -1800,8 +1861,12 @@
         <w:tc>
           <w:tcPr>
             <w:tcW w:w="738" w:type="dxa"/>
-          </w:tcPr>
-          <w:p>
+            <w:vAlign w:val="center"/>
+          </w:tcPr>
+          <w:p>
+            <w:pPr>
+              <w:jc w:val="center"/>
+            </w:pPr>
             <w:r>
               <w:t>19</w:t>
             </w:r>
@@ -1859,8 +1924,12 @@
         <w:tc>
           <w:tcPr>
             <w:tcW w:w="738" w:type="dxa"/>
-          </w:tcPr>
-          <w:p>
+            <w:vAlign w:val="center"/>
+          </w:tcPr>
+          <w:p>
+            <w:pPr>
+              <w:jc w:val="center"/>
+            </w:pPr>
             <w:r>
               <w:t>20</w:t>
             </w:r>
@@ -1915,8 +1984,12 @@
         <w:tc>
           <w:tcPr>
             <w:tcW w:w="738" w:type="dxa"/>
-          </w:tcPr>
-          <w:p>
+            <w:vAlign w:val="center"/>
+          </w:tcPr>
+          <w:p>
+            <w:pPr>
+              <w:jc w:val="center"/>
+            </w:pPr>
             <w:r>
               <w:t>21</w:t>
             </w:r>
@@ -2022,8 +2095,12 @@
         <w:tc>
           <w:tcPr>
             <w:tcW w:w="738" w:type="dxa"/>
-          </w:tcPr>
-          <w:p>
+            <w:vAlign w:val="center"/>
+          </w:tcPr>
+          <w:p>
+            <w:pPr>
+              <w:jc w:val="center"/>
+            </w:pPr>
             <w:r>
               <w:t>22</w:t>
             </w:r>
@@ -2078,8 +2155,12 @@
         <w:tc>
           <w:tcPr>
             <w:tcW w:w="738" w:type="dxa"/>
-          </w:tcPr>
-          <w:p>
+            <w:vAlign w:val="center"/>
+          </w:tcPr>
+          <w:p>
+            <w:pPr>
+              <w:jc w:val="center"/>
+            </w:pPr>
             <w:r>
               <w:t>23</w:t>
             </w:r>
@@ -2134,8 +2215,12 @@
         <w:tc>
           <w:tcPr>
             <w:tcW w:w="738" w:type="dxa"/>
-          </w:tcPr>
-          <w:p>
+            <w:vAlign w:val="center"/>
+          </w:tcPr>
+          <w:p>
+            <w:pPr>
+              <w:jc w:val="center"/>
+            </w:pPr>
             <w:r>
               <w:t>24</w:t>
             </w:r>
@@ -2190,8 +2275,12 @@
         <w:tc>
           <w:tcPr>
             <w:tcW w:w="738" w:type="dxa"/>
-          </w:tcPr>
-          <w:p>
+            <w:vAlign w:val="center"/>
+          </w:tcPr>
+          <w:p>
+            <w:pPr>
+              <w:jc w:val="center"/>
+            </w:pPr>
             <w:r>
               <w:t>25</w:t>
             </w:r>
@@ -2252,8 +2341,12 @@
         <w:tc>
           <w:tcPr>
             <w:tcW w:w="738" w:type="dxa"/>
-          </w:tcPr>
-          <w:p>
+            <w:vAlign w:val="center"/>
+          </w:tcPr>
+          <w:p>
+            <w:pPr>
+              <w:jc w:val="center"/>
+            </w:pPr>
             <w:r>
               <w:t>26</w:t>
             </w:r>
@@ -2358,8 +2451,12 @@
         <w:tc>
           <w:tcPr>
             <w:tcW w:w="738" w:type="dxa"/>
-          </w:tcPr>
-          <w:p>
+            <w:vAlign w:val="center"/>
+          </w:tcPr>
+          <w:p>
+            <w:pPr>
+              <w:jc w:val="center"/>
+            </w:pPr>
             <w:r>
               <w:t>27</w:t>
             </w:r>
@@ -2414,8 +2511,12 @@
         <w:tc>
           <w:tcPr>
             <w:tcW w:w="738" w:type="dxa"/>
-          </w:tcPr>
-          <w:p>
+            <w:vAlign w:val="center"/>
+          </w:tcPr>
+          <w:p>
+            <w:pPr>
+              <w:jc w:val="center"/>
+            </w:pPr>
             <w:r>
               <w:t>28</w:t>
             </w:r>
@@ -2470,8 +2571,12 @@
         <w:tc>
           <w:tcPr>
             <w:tcW w:w="738" w:type="dxa"/>
-          </w:tcPr>
-          <w:p>
+            <w:vAlign w:val="center"/>
+          </w:tcPr>
+          <w:p>
+            <w:pPr>
+              <w:jc w:val="center"/>
+            </w:pPr>
             <w:r>
               <w:t>29</w:t>
             </w:r>
@@ -2526,8 +2631,12 @@
         <w:tc>
           <w:tcPr>
             <w:tcW w:w="738" w:type="dxa"/>
-          </w:tcPr>
-          <w:p>
+            <w:vAlign w:val="center"/>
+          </w:tcPr>
+          <w:p>
+            <w:pPr>
+              <w:jc w:val="center"/>
+            </w:pPr>
             <w:r>
               <w:t>30</w:t>
             </w:r>
@@ -2582,8 +2691,12 @@
         <w:tc>
           <w:tcPr>
             <w:tcW w:w="738" w:type="dxa"/>
-          </w:tcPr>
-          <w:p>
+            <w:vAlign w:val="center"/>
+          </w:tcPr>
+          <w:p>
+            <w:pPr>
+              <w:jc w:val="center"/>
+            </w:pPr>
             <w:r>
               <w:t>31</w:t>
             </w:r>
@@ -2678,13 +2791,19 @@
             </w:r>
           </w:p>
         </w:tc>
+        <w:bookmarkStart w:id="8" w:name="_GoBack"/>
+        <w:bookmarkEnd w:id="8"/>
       </w:tr>
       <w:tr>
         <w:tc>
           <w:tcPr>
             <w:tcW w:w="738" w:type="dxa"/>
-          </w:tcPr>
-          <w:p>
+            <w:vAlign w:val="center"/>
+          </w:tcPr>
+          <w:p>
+            <w:pPr>
+              <w:jc w:val="center"/>
+            </w:pPr>
             <w:r>
               <w:t>32</w:t>
             </w:r>
@@ -2739,8 +2858,12 @@
         <w:tc>
           <w:tcPr>
             <w:tcW w:w="738" w:type="dxa"/>
-          </w:tcPr>
-          <w:p>
+            <w:vAlign w:val="center"/>
+          </w:tcPr>
+          <w:p>
+            <w:pPr>
+              <w:jc w:val="center"/>
+            </w:pPr>
             <w:r>
               <w:t>33</w:t>
             </w:r>
@@ -2795,8 +2918,12 @@
         <w:tc>
           <w:tcPr>
             <w:tcW w:w="738" w:type="dxa"/>
-          </w:tcPr>
-          <w:p>
+            <w:vAlign w:val="center"/>
+          </w:tcPr>
+          <w:p>
+            <w:pPr>
+              <w:jc w:val="center"/>
+            </w:pPr>
             <w:r>
               <w:t>34</w:t>
             </w:r>
@@ -2905,74 +3032,6 @@
           </w:p>
         </w:tc>
       </w:tr>
-      <w:tr>
-        <w:tc>
-          <w:tcPr>
-            <w:tcW w:w="738" w:type="dxa"/>
-          </w:tcPr>
-          <w:p/>
-        </w:tc>
-        <w:tc>
-          <w:tcPr>
-            <w:tcW w:w="2515" w:type="dxa"/>
-          </w:tcPr>
-          <w:p>
-            <w:pPr>
-              <w:spacing w:after="120"/>
-            </w:pPr>
-          </w:p>
-        </w:tc>
-        <w:tc>
-          <w:tcPr>
-            <w:tcW w:w="4696" w:type="dxa"/>
-          </w:tcPr>
-          <w:p>
-            <w:pPr>
-              <w:spacing w:after="120"/>
-            </w:pPr>
-          </w:p>
-        </w:tc>
-        <w:tc>
-          <w:tcPr>
-            <w:tcW w:w="759" w:type="dxa"/>
-          </w:tcPr>
-          <w:p/>
-        </w:tc>
-      </w:tr>
-      <w:tr>
-        <w:tc>
-          <w:tcPr>
-            <w:tcW w:w="738" w:type="dxa"/>
-          </w:tcPr>
-          <w:p/>
-        </w:tc>
-        <w:tc>
-          <w:tcPr>
-            <w:tcW w:w="2515" w:type="dxa"/>
-          </w:tcPr>
-          <w:p>
-            <w:pPr>
-              <w:spacing w:after="120"/>
-            </w:pPr>
-          </w:p>
-        </w:tc>
-        <w:tc>
-          <w:tcPr>
-            <w:tcW w:w="4696" w:type="dxa"/>
-          </w:tcPr>
-          <w:p>
-            <w:pPr>
-              <w:spacing w:after="120"/>
-            </w:pPr>
-          </w:p>
-        </w:tc>
-        <w:tc>
-          <w:tcPr>
-            <w:tcW w:w="759" w:type="dxa"/>
-          </w:tcPr>
-          <w:p/>
-        </w:tc>
-      </w:tr>
     </w:tbl>
     <w:p>
       <w:pPr>
@@ -2989,9 +3048,8 @@
         <w:tblLook w:val="0020" w:firstRow="1" w:lastRow="0" w:firstColumn="0" w:lastColumn="0" w:noHBand="0" w:noVBand="0"/>
       </w:tblPr>
       <w:tblGrid>
-        <w:gridCol w:w="1796"/>
-        <w:gridCol w:w="1508"/>
-        <w:gridCol w:w="1300"/>
+        <w:gridCol w:w="1977"/>
+        <w:gridCol w:w="1327"/>
         <w:gridCol w:w="1641"/>
         <w:gridCol w:w="2379"/>
       </w:tblGrid>
@@ -3001,7 +3059,7 @@
         </w:trPr>
         <w:tc>
           <w:tcPr>
-            <w:tcW w:w="1818" w:type="dxa"/>
+            <w:tcW w:w="1977" w:type="dxa"/>
           </w:tcPr>
           <w:p>
             <w:r>
@@ -3011,7 +3069,7 @@
         </w:tc>
         <w:tc>
           <w:tcPr>
-            <w:tcW w:w="1530" w:type="dxa"/>
+            <w:tcW w:w="1327" w:type="dxa"/>
           </w:tcPr>
           <w:p>
             <w:r>
@@ -3021,17 +3079,7 @@
         </w:tc>
         <w:tc>
           <w:tcPr>
-            <w:tcW w:w="1303" w:type="dxa"/>
-          </w:tcPr>
-          <w:p>
-            <w:r>
-              <w:t>Test ID</w:t>
-            </w:r>
-          </w:p>
-        </w:tc>
-        <w:tc>
-          <w:tcPr>
-            <w:tcW w:w="1667" w:type="dxa"/>
+            <w:tcW w:w="1641" w:type="dxa"/>
           </w:tcPr>
           <w:p>
             <w:r>
@@ -3041,7 +3089,7 @@
         </w:tc>
         <w:tc>
           <w:tcPr>
-            <w:tcW w:w="2430" w:type="dxa"/>
+            <w:tcW w:w="2379" w:type="dxa"/>
           </w:tcPr>
           <w:p>
             <w:r>
@@ -3053,103 +3101,43 @@
       <w:tr>
         <w:tc>
           <w:tcPr>
-            <w:tcW w:w="1818" w:type="dxa"/>
-          </w:tcPr>
-          <w:p>
-            <w:r>
-              <w:t>2/12/06 11:35 am</w:t>
-            </w:r>
-          </w:p>
-        </w:tc>
-        <w:tc>
-          <w:tcPr>
-            <w:tcW w:w="1530" w:type="dxa"/>
-          </w:tcPr>
-          <w:p>
-            <w:r>
-              <w:t>Joseph Jones</w:t>
-            </w:r>
-          </w:p>
-        </w:tc>
-        <w:tc>
-          <w:tcPr>
-            <w:tcW w:w="1303" w:type="dxa"/>
-          </w:tcPr>
-          <w:p>
-            <w:r>
-              <w:t>Samsmith1</w:t>
-            </w:r>
-          </w:p>
-        </w:tc>
-        <w:tc>
-          <w:tcPr>
-            <w:tcW w:w="1667" w:type="dxa"/>
-          </w:tcPr>
-          <w:p>
-            <w:r>
-              <w:t>System Cycle 1</w:t>
-            </w:r>
-          </w:p>
-        </w:tc>
-        <w:tc>
-          <w:tcPr>
-            <w:tcW w:w="2430" w:type="dxa"/>
-          </w:tcPr>
-          <w:p>
-            <w:r>
-              <w:t>Failed</w:t>
-            </w:r>
-          </w:p>
-        </w:tc>
-      </w:tr>
-      <w:tr>
-        <w:tc>
-          <w:tcPr>
-            <w:tcW w:w="1818" w:type="dxa"/>
-          </w:tcPr>
-          <w:p>
-            <w:r>
-              <w:t>2/16/06 3:45 pm</w:t>
-            </w:r>
-          </w:p>
-        </w:tc>
-        <w:tc>
-          <w:tcPr>
-            <w:tcW w:w="1530" w:type="dxa"/>
-          </w:tcPr>
-          <w:p>
-            <w:r>
-              <w:t>Joseph Jones</w:t>
-            </w:r>
-          </w:p>
-        </w:tc>
-        <w:tc>
-          <w:tcPr>
-            <w:tcW w:w="1303" w:type="dxa"/>
-          </w:tcPr>
-          <w:p>
-            <w:r>
-              <w:t>Samsmith1</w:t>
-            </w:r>
-          </w:p>
-        </w:tc>
-        <w:tc>
-          <w:tcPr>
-            <w:tcW w:w="1667" w:type="dxa"/>
-          </w:tcPr>
-          <w:p>
-            <w:r>
-              <w:t>System Cycle 2</w:t>
-            </w:r>
-          </w:p>
-        </w:tc>
-        <w:tc>
-          <w:tcPr>
-            <w:tcW w:w="2430" w:type="dxa"/>
-          </w:tcPr>
-          <w:p>
-            <w:r>
-              <w:t>Passed</w:t>
+            <w:tcW w:w="1977" w:type="dxa"/>
+          </w:tcPr>
+          <w:p>
+            <w:r>
+              <w:t>05/10/18 11:35 am</w:t>
+            </w:r>
+          </w:p>
+        </w:tc>
+        <w:tc>
+          <w:tcPr>
+            <w:tcW w:w="1327" w:type="dxa"/>
+          </w:tcPr>
+          <w:p>
+            <w:r>
+              <w:t>Paul Mills</w:t>
+            </w:r>
+          </w:p>
+        </w:tc>
+        <w:tc>
+          <w:tcPr>
+            <w:tcW w:w="1641" w:type="dxa"/>
+          </w:tcPr>
+          <w:p>
+            <w:proofErr w:type="gramStart"/>
+            <w:r>
+              <w:t>Bug  1</w:t>
+            </w:r>
+            <w:proofErr w:type="gramEnd"/>
+          </w:p>
+        </w:tc>
+        <w:tc>
+          <w:tcPr>
+            <w:tcW w:w="2379" w:type="dxa"/>
+          </w:tcPr>
+          <w:p>
+            <w:r>
+              <w:t>Bug reproduced</w:t>
             </w:r>
           </w:p>
         </w:tc>
@@ -3168,7 +3156,7 @@
           <w:rFonts w:cs="Arial"/>
         </w:rPr>
       </w:pPr>
-      <w:bookmarkStart w:id="8" w:name="_Hlk526760188"/>
+      <w:bookmarkStart w:id="9" w:name="_Hlk526760188"/>
       <w:r>
         <w:rPr>
           <w:rFonts w:cs="Arial"/>
@@ -3208,7 +3196,7 @@
                 <w:sz w:val="22"/>
               </w:rPr>
             </w:pPr>
-            <w:bookmarkStart w:id="9" w:name="_Hlk526760363"/>
+            <w:bookmarkStart w:id="10" w:name="_Hlk526760363"/>
             <w:r>
               <w:rPr>
                 <w:rFonts w:cs="Arial"/>
@@ -3765,13 +3753,10 @@
           </w:p>
         </w:tc>
       </w:tr>
+      <w:bookmarkEnd w:id="10"/>
     </w:tbl>
-    <w:p>
-      <w:bookmarkStart w:id="10" w:name="_GoBack"/>
-      <w:bookmarkEnd w:id="9"/>
-      <w:bookmarkEnd w:id="10"/>
-    </w:p>
-    <w:bookmarkEnd w:id="8"/>
+    <w:p/>
+    <w:bookmarkEnd w:id="9"/>
     <w:p/>
     <w:sectPr>
       <w:headerReference w:type="even" r:id="rId16"/>

</xml_diff>

<commit_message>
Hypoth 1 log complete + cosmetic changes to documents
</commit_message>
<xml_diff>
--- a/UAT/Bug1 UAT.docx
+++ b/UAT/Bug1 UAT.docx
@@ -215,6 +215,19 @@
     </w:p>
     <w:p>
       <w:pPr>
+        <w:numPr>
+          <w:ilvl w:val="0"/>
+          <w:numId w:val="31"/>
+        </w:numPr>
+      </w:pPr>
+      <w:r>
+        <w:t>Record Services</w:t>
+      </w:r>
+      <w:bookmarkStart w:id="3" w:name="_GoBack"/>
+      <w:bookmarkEnd w:id="3"/>
+    </w:p>
+    <w:p>
+      <w:pPr>
         <w:pStyle w:val="Heading2"/>
       </w:pPr>
       <w:r>
@@ -242,7 +255,7 @@
       <w:pPr>
         <w:pStyle w:val="Heading2"/>
       </w:pPr>
-      <w:bookmarkStart w:id="3" w:name="_Toc43786490"/>
+      <w:bookmarkStart w:id="4" w:name="_Toc43786490"/>
       <w:r>
         <w:t>User Groups</w:t>
       </w:r>
@@ -262,7 +275,7 @@
       <w:r>
         <w:br w:type="page"/>
       </w:r>
-      <w:bookmarkEnd w:id="3"/>
+      <w:bookmarkEnd w:id="4"/>
       <w:r>
         <w:lastRenderedPageBreak/>
         <w:t>Script #</w:t>
@@ -296,17 +309,17 @@
       <w:pPr>
         <w:pStyle w:val="Heading3"/>
       </w:pPr>
-      <w:bookmarkStart w:id="4" w:name="_Toc43786491"/>
+      <w:bookmarkStart w:id="5" w:name="_Toc43786491"/>
       <w:r>
         <w:t>Script Description</w:t>
       </w:r>
-      <w:bookmarkEnd w:id="4"/>
+      <w:bookmarkEnd w:id="5"/>
     </w:p>
     <w:p>
       <w:pPr>
         <w:pStyle w:val="ListBullet"/>
       </w:pPr>
-      <w:bookmarkStart w:id="5" w:name="_Toc43786492"/>
+      <w:bookmarkStart w:id="6" w:name="_Toc43786492"/>
       <w:r>
         <w:t>Guest adds services to booking and try to pay for services at checkout</w:t>
       </w:r>
@@ -315,12 +328,12 @@
       <w:pPr>
         <w:pStyle w:val="Heading3"/>
       </w:pPr>
-      <w:bookmarkStart w:id="6" w:name="_Toc43786493"/>
-      <w:bookmarkEnd w:id="5"/>
+      <w:bookmarkStart w:id="7" w:name="_Toc43786493"/>
+      <w:bookmarkEnd w:id="6"/>
       <w:r>
         <w:t>Setup</w:t>
       </w:r>
-      <w:bookmarkEnd w:id="6"/>
+      <w:bookmarkEnd w:id="7"/>
     </w:p>
     <w:p>
       <w:pPr>
@@ -342,7 +355,7 @@
       <w:pPr>
         <w:pStyle w:val="Heading3"/>
       </w:pPr>
-      <w:bookmarkStart w:id="7" w:name="_Toc43786494"/>
+      <w:bookmarkStart w:id="8" w:name="_Toc43786494"/>
       <w:r>
         <w:t>Teardown</w:t>
       </w:r>
@@ -368,7 +381,7 @@
       <w:r>
         <w:t>Script Steps</w:t>
       </w:r>
-      <w:bookmarkEnd w:id="7"/>
+      <w:bookmarkEnd w:id="8"/>
     </w:p>
     <w:tbl>
       <w:tblPr>
@@ -2791,8 +2804,6 @@
             </w:r>
           </w:p>
         </w:tc>
-        <w:bookmarkStart w:id="8" w:name="_GoBack"/>
-        <w:bookmarkEnd w:id="8"/>
       </w:tr>
       <w:tr>
         <w:tc>

</xml_diff>